<commit_message>
updated diagram according to creates
</commit_message>
<xml_diff>
--- a/digram1.0.docx
+++ b/digram1.0.docx
@@ -8,10 +8,10 @@
           <w:noProof/>
         </w:rPr>
         <w:drawing>
-          <wp:inline distT="0" distB="0" distL="0" distR="0" wp14:anchorId="01D3EB18" wp14:editId="495186E9">
-            <wp:extent cx="5943600" cy="3391535"/>
+          <wp:inline distT="0" distB="0" distL="0" distR="0" wp14:anchorId="15F0CB55" wp14:editId="18BA8D91">
+            <wp:extent cx="5943600" cy="3913505"/>
             <wp:effectExtent l="0" t="0" r="0" b="0"/>
-            <wp:docPr id="1" name="Picture 1" descr="Diagram&#10;&#10;Description automatically generated"/>
+            <wp:docPr id="3" name="Picture 3" descr="Diagram&#10;&#10;Description automatically generated"/>
             <wp:cNvGraphicFramePr>
               <a:graphicFrameLocks xmlns:a="http://schemas.openxmlformats.org/drawingml/2006/main" noChangeAspect="1"/>
             </wp:cNvGraphicFramePr>
@@ -19,7 +19,7 @@
               <a:graphicData uri="http://schemas.openxmlformats.org/drawingml/2006/picture">
                 <pic:pic xmlns:pic="http://schemas.openxmlformats.org/drawingml/2006/picture">
                   <pic:nvPicPr>
-                    <pic:cNvPr id="1" name="Picture 1" descr="Diagram&#10;&#10;Description automatically generated"/>
+                    <pic:cNvPr id="3" name="Picture 3" descr="Diagram&#10;&#10;Description automatically generated"/>
                     <pic:cNvPicPr>
                       <a:picLocks noChangeAspect="1" noChangeArrowheads="1"/>
                     </pic:cNvPicPr>
@@ -40,7 +40,7 @@
                   <pic:spPr bwMode="auto">
                     <a:xfrm>
                       <a:off x="0" y="0"/>
-                      <a:ext cx="5943600" cy="3391535"/>
+                      <a:ext cx="5943600" cy="3913505"/>
                     </a:xfrm>
                     <a:prstGeom prst="rect">
                       <a:avLst/>

</xml_diff>

<commit_message>
More inserts and finished first version of create tables
</commit_message>
<xml_diff>
--- a/digram1.0.docx
+++ b/digram1.0.docx
@@ -8,10 +8,10 @@
           <w:noProof/>
         </w:rPr>
         <w:drawing>
-          <wp:inline distT="0" distB="0" distL="0" distR="0" wp14:anchorId="15F0CB55" wp14:editId="18BA8D91">
+          <wp:inline distT="0" distB="0" distL="0" distR="0" wp14:anchorId="73A15DA4" wp14:editId="3D5676DD">
             <wp:extent cx="5943600" cy="3913505"/>
             <wp:effectExtent l="0" t="0" r="0" b="0"/>
-            <wp:docPr id="3" name="Picture 3" descr="Diagram&#10;&#10;Description automatically generated"/>
+            <wp:docPr id="1" name="Picture 1" descr="Diagram&#10;&#10;Description automatically generated"/>
             <wp:cNvGraphicFramePr>
               <a:graphicFrameLocks xmlns:a="http://schemas.openxmlformats.org/drawingml/2006/main" noChangeAspect="1"/>
             </wp:cNvGraphicFramePr>
@@ -19,7 +19,7 @@
               <a:graphicData uri="http://schemas.openxmlformats.org/drawingml/2006/picture">
                 <pic:pic xmlns:pic="http://schemas.openxmlformats.org/drawingml/2006/picture">
                   <pic:nvPicPr>
-                    <pic:cNvPr id="3" name="Picture 3" descr="Diagram&#10;&#10;Description automatically generated"/>
+                    <pic:cNvPr id="1" name="Picture 1" descr="Diagram&#10;&#10;Description automatically generated"/>
                     <pic:cNvPicPr>
                       <a:picLocks noChangeAspect="1" noChangeArrowheads="1"/>
                     </pic:cNvPicPr>

</xml_diff>